<commit_message>
fixing unsaved report again
</commit_message>
<xml_diff>
--- a/Guided Capstone Project Report.docx
+++ b/Guided Capstone Project Report.docx
@@ -28,13 +28,8 @@
         <w:t xml:space="preserve"> was seeking to evaluate a new ticket price adjusted </w:t>
       </w:r>
       <w:r>
-        <w:t xml:space="preserve">by modern data science methods. Based on an evaluation of provided data provided by the BMR database manager, Alesha </w:t>
-      </w:r>
-      <w:proofErr w:type="spellStart"/>
-      <w:r>
-        <w:t>Eison</w:t>
-      </w:r>
-      <w:proofErr w:type="spellEnd"/>
+        <w:t>by modern data science methods. Based on an evaluation of provided data provided by the BMR database manager, Alesha Eison</w:t>
+      </w:r>
       <w:r>
         <w:t xml:space="preserve">, it was found that </w:t>
       </w:r>
@@ -128,13 +123,8 @@
       <w:r>
         <w:t xml:space="preserve">The removal of a run should instead not affect the ticket price, but </w:t>
       </w:r>
-      <w:proofErr w:type="spellStart"/>
-      <w:r>
-        <w:t>anymore</w:t>
-      </w:r>
-      <w:proofErr w:type="spellEnd"/>
-      <w:r>
-        <w:t xml:space="preserve"> than 5 closed runs would lead to a steeper drop</w:t>
+      <w:r>
+        <w:t>anymore than 5 closed runs would lead to a steeper drop</w:t>
       </w:r>
       <w:r>
         <w:t xml:space="preserve"> (Figure A).</w:t>
@@ -169,39 +159,7 @@
         <w:t>an</w:t>
       </w:r>
       <w:r>
-        <w:t xml:space="preserve">d related packages (pandas, </w:t>
-      </w:r>
-      <w:proofErr w:type="spellStart"/>
-      <w:r>
-        <w:t>nympy</w:t>
-      </w:r>
-      <w:proofErr w:type="spellEnd"/>
-      <w:r>
-        <w:t xml:space="preserve">, </w:t>
-      </w:r>
-      <w:proofErr w:type="spellStart"/>
-      <w:r>
-        <w:t>os</w:t>
-      </w:r>
-      <w:proofErr w:type="spellEnd"/>
-      <w:r>
-        <w:t xml:space="preserve">, pickle, </w:t>
-      </w:r>
-      <w:proofErr w:type="spellStart"/>
-      <w:r>
-        <w:t>motplotlib</w:t>
-      </w:r>
-      <w:proofErr w:type="spellEnd"/>
-      <w:r>
-        <w:t xml:space="preserve">, seaborn, </w:t>
-      </w:r>
-      <w:proofErr w:type="spellStart"/>
-      <w:r>
-        <w:t>sklearn</w:t>
-      </w:r>
-      <w:proofErr w:type="spellEnd"/>
-      <w:r>
-        <w:t>)</w:t>
+        <w:t>d related packages (pandas, nympy, os, pickle, motplotlib, seaborn, sklearn)</w:t>
       </w:r>
       <w:r>
         <w:t xml:space="preserve"> were used to come to these conclusions.</w:t>
@@ -309,87 +267,7 @@
         <w:t xml:space="preserve"> that only contained</w:t>
       </w:r>
       <w:r>
-        <w:t xml:space="preserve"> resorts_per_100kcapita, resorts_per_100ksq_mile, </w:t>
-      </w:r>
-      <w:proofErr w:type="spellStart"/>
-      <w:r>
-        <w:t>resort_skiable_area_ac_state_ratio</w:t>
-      </w:r>
-      <w:proofErr w:type="spellEnd"/>
-      <w:r>
-        <w:t xml:space="preserve">, </w:t>
-      </w:r>
-      <w:proofErr w:type="spellStart"/>
-      <w:r>
-        <w:t>resort_days_open_state_ratio</w:t>
-      </w:r>
-      <w:proofErr w:type="spellEnd"/>
-      <w:r>
-        <w:t xml:space="preserve">, </w:t>
-      </w:r>
-      <w:proofErr w:type="spellStart"/>
-      <w:r>
-        <w:t>resort_terrain_park_state_ratio</w:t>
-      </w:r>
-      <w:proofErr w:type="spellEnd"/>
-      <w:r>
-        <w:t xml:space="preserve">, </w:t>
-      </w:r>
-      <w:proofErr w:type="spellStart"/>
-      <w:r>
-        <w:t>resort_night_skiing_state_ratio</w:t>
-      </w:r>
-      <w:proofErr w:type="spellEnd"/>
-      <w:r>
-        <w:t xml:space="preserve">, </w:t>
-      </w:r>
-      <w:proofErr w:type="spellStart"/>
-      <w:r>
-        <w:t>total_chairs_runs_ratio</w:t>
-      </w:r>
-      <w:proofErr w:type="spellEnd"/>
-      <w:r>
-        <w:t xml:space="preserve">, </w:t>
-      </w:r>
-      <w:proofErr w:type="spellStart"/>
-      <w:r>
-        <w:t>total_chairs_skiable_ratio</w:t>
-      </w:r>
-      <w:proofErr w:type="spellEnd"/>
-      <w:r>
-        <w:t xml:space="preserve">, </w:t>
-      </w:r>
-      <w:proofErr w:type="spellStart"/>
-      <w:r>
-        <w:t>fastQuads_runs_ratio</w:t>
-      </w:r>
-      <w:proofErr w:type="spellEnd"/>
-      <w:r>
-        <w:t xml:space="preserve">, and </w:t>
-      </w:r>
-      <w:proofErr w:type="spellStart"/>
-      <w:r>
-        <w:t>fastQuads_skiable_ratio</w:t>
-      </w:r>
-      <w:proofErr w:type="spellEnd"/>
-      <w:r>
-        <w:t>. A scatterplot was used to compare numeric features within a matrix. More of any one feature (</w:t>
-      </w:r>
-      <w:proofErr w:type="gramStart"/>
-      <w:r>
-        <w:t>e.g.</w:t>
-      </w:r>
-      <w:proofErr w:type="gramEnd"/>
-      <w:r>
-        <w:t xml:space="preserve"> </w:t>
-      </w:r>
-      <w:proofErr w:type="spellStart"/>
-      <w:r>
-        <w:t>fastQuads</w:t>
-      </w:r>
-      <w:proofErr w:type="spellEnd"/>
-      <w:r>
-        <w:t xml:space="preserve">) may initially seem beneficial, but it appeared </w:t>
+        <w:t xml:space="preserve"> resorts_per_100kcapita, resorts_per_100ksq_mile, resort_skiable_area_ac_state_ratio, resort_days_open_state_ratio, resort_terrain_park_state_ratio, resort_night_skiing_state_ratio, total_chairs_runs_ratio, total_chairs_skiable_ratio, fastQuads_runs_ratio, and fastQuads_skiable_ratio. A scatterplot was used to compare numeric features within a matrix. More of any one feature (e.g. fastQuads) may initially seem beneficial, but it appeared </w:t>
       </w:r>
       <w:r>
         <w:t xml:space="preserve">instead </w:t>
@@ -446,15 +324,7 @@
         <w:t xml:space="preserve"> less than a dollar</w:t>
       </w:r>
       <w:r>
-        <w:t xml:space="preserve"> </w:t>
-      </w:r>
-      <w:proofErr w:type="gramStart"/>
-      <w:r>
-        <w:t>increase</w:t>
-      </w:r>
-      <w:proofErr w:type="gramEnd"/>
-      <w:r>
-        <w:t xml:space="preserve"> </w:t>
+        <w:t xml:space="preserve"> increase </w:t>
       </w:r>
       <w:r>
         <w:t xml:space="preserve">in projected ticket price. The operating costs </w:t>
@@ -489,6 +359,21 @@
       <w:r>
         <w:t>(Figure A)</w:t>
       </w:r>
+      <w:r>
+        <w:t xml:space="preserve"> </w:t>
+      </w:r>
+      <w:r>
+        <w:t xml:space="preserve">The operating costs of another run and chair lift would need to be analyzed, but unlikely to be more than the expected </w:t>
+      </w:r>
+      <w:r>
+        <w:t xml:space="preserve">seasonal </w:t>
+      </w:r>
+      <w:r>
+        <w:t>revenue of $ 15,065,471.</w:t>
+      </w:r>
+      <w:r>
+        <w:t xml:space="preserve"> </w:t>
+      </w:r>
     </w:p>
     <w:p>
       <w:pPr>
@@ -496,29 +381,34 @@
         <w:ind w:firstLine="720"/>
       </w:pPr>
       <w:r>
-        <w:t>The operating costs of another run and chair lift would need to be analyzed, but unlikely to be more than the expected revenue of $ 15,065,471.</w:t>
-      </w:r>
-      <w:r>
-        <w:t xml:space="preserve"> </w:t>
-      </w:r>
-    </w:p>
-    <w:p>
-      <w:pPr>
+        <w:t>Based on these finding, the following is recommended:</w:t>
+      </w:r>
+    </w:p>
+    <w:p>
+      <w:pPr>
+        <w:pStyle w:val="ListParagraph"/>
+        <w:numPr>
+          <w:ilvl w:val="0"/>
+          <w:numId w:val="2"/>
+        </w:numPr>
         <w:spacing w:after="0"/>
-        <w:ind w:firstLine="720"/>
-      </w:pPr>
-    </w:p>
-    <w:p>
-      <w:pPr>
-        <w:spacing w:after="0"/>
-        <w:ind w:firstLine="720"/>
       </w:pPr>
       <w:r>
         <w:lastRenderedPageBreak/>
         <w:t xml:space="preserve">A ticket price increase of approximately 9 dollars, for a new total price of 90 dollars, would be recommended. </w:t>
       </w:r>
-      <w:r>
-        <w:t>Increase total vertical drop of resort by 150 feet.</w:t>
+    </w:p>
+    <w:p>
+      <w:pPr>
+        <w:pStyle w:val="ListParagraph"/>
+        <w:numPr>
+          <w:ilvl w:val="0"/>
+          <w:numId w:val="2"/>
+        </w:numPr>
+        <w:spacing w:after="0"/>
+      </w:pPr>
+      <w:r>
+        <w:t xml:space="preserve">Increase total vertical drop of resort by 150 feet. </w:t>
       </w:r>
     </w:p>
     <w:p>
@@ -754,13 +644,6 @@
           <w:bCs/>
         </w:rPr>
       </w:pPr>
-      <w:r>
-        <w:rPr>
-          <w:b/>
-          <w:bCs/>
-        </w:rPr>
-        <w:t>Figure C:</w:t>
-      </w:r>
     </w:p>
     <w:sectPr>
       <w:headerReference w:type="first" r:id="rId9"/>

</xml_diff>